<commit_message>
Multiple nodes creation using shell script.
</commit_message>
<xml_diff>
--- a/Hadoop_Yarn_config.docx
+++ b/Hadoop_Yarn_config.docx
@@ -4,13 +4,8 @@
   <w:body>
     <w:p>
       <w:r>
-        <w:t xml:space="preserve">Follow the steps in below link to configure Hadoop and Yarn on your </w:t>
-      </w:r>
-      <w:proofErr w:type="gramStart"/>
-      <w:r>
-        <w:t>system:-</w:t>
-      </w:r>
-      <w:proofErr w:type="gramEnd"/>
+        <w:t>Follow the steps in below link to configure Hadoop and Yarn on your system:-</w:t>
+      </w:r>
     </w:p>
     <w:p/>
     <w:p>
@@ -27,21 +22,8 @@
     <w:p/>
     <w:p>
       <w:r>
-        <w:t xml:space="preserve">Steps to configure </w:t>
-      </w:r>
-      <w:proofErr w:type="spellStart"/>
-      <w:r>
-        <w:t>passwordless</w:t>
-      </w:r>
-      <w:proofErr w:type="spellEnd"/>
-      <w:r>
-        <w:t xml:space="preserve"> </w:t>
-      </w:r>
-      <w:proofErr w:type="gramStart"/>
-      <w:r>
-        <w:t>login:-</w:t>
-      </w:r>
-      <w:proofErr w:type="gramEnd"/>
+        <w:t>Steps to configure passwordless login:-</w:t>
+      </w:r>
     </w:p>
     <w:p/>
     <w:p>
@@ -56,35 +38,7 @@
         <w:rPr>
           <w:rFonts w:ascii="inherit" w:eastAsia="Times New Roman" w:hAnsi="inherit" w:cs="Times New Roman"/>
         </w:rPr>
-        <w:t xml:space="preserve">As in above case </w:t>
-      </w:r>
-      <w:proofErr w:type="spellStart"/>
-      <w:r>
-        <w:rPr>
-          <w:rFonts w:ascii="inherit" w:eastAsia="Times New Roman" w:hAnsi="inherit" w:cs="Times New Roman"/>
-        </w:rPr>
-        <w:t>munichong</w:t>
-      </w:r>
-      <w:proofErr w:type="spellEnd"/>
-      <w:r>
-        <w:rPr>
-          <w:rFonts w:ascii="inherit" w:eastAsia="Times New Roman" w:hAnsi="inherit" w:cs="Times New Roman"/>
-        </w:rPr>
-        <w:t xml:space="preserve"> is a user (</w:t>
-      </w:r>
-      <w:proofErr w:type="spellStart"/>
-      <w:r>
-        <w:rPr>
-          <w:rFonts w:ascii="inherit" w:eastAsia="Times New Roman" w:hAnsi="inherit" w:cs="Times New Roman"/>
-        </w:rPr>
-        <w:t>munichong@GrindPad</w:t>
-      </w:r>
-      <w:proofErr w:type="spellEnd"/>
-      <w:r>
-        <w:rPr>
-          <w:rFonts w:ascii="inherit" w:eastAsia="Times New Roman" w:hAnsi="inherit" w:cs="Times New Roman"/>
-        </w:rPr>
-        <w:t>)</w:t>
+        <w:t>As in above case munichong is a user (munichong@GrindPad)</w:t>
       </w:r>
     </w:p>
     <w:p>
@@ -109,19 +63,8 @@
           <w:sz w:val="23"/>
           <w:szCs w:val="23"/>
         </w:rPr>
-        <w:t xml:space="preserve">In my case: Login as </w:t>
-      </w:r>
-      <w:proofErr w:type="spellStart"/>
-      <w:r>
-        <w:rPr>
-          <w:rFonts w:ascii="inherit" w:eastAsia="Times New Roman" w:hAnsi="inherit" w:cs="Arial"/>
-          <w:color w:val="242729"/>
-          <w:sz w:val="23"/>
-          <w:szCs w:val="23"/>
-        </w:rPr>
-        <w:t>hduser</w:t>
-      </w:r>
-      <w:proofErr w:type="spellEnd"/>
+        <w:t>In my case: Login as hduser</w:t>
+      </w:r>
     </w:p>
     <w:p>
       <w:pPr>
@@ -145,17 +88,7 @@
           <w:sz w:val="23"/>
           <w:szCs w:val="23"/>
         </w:rPr>
-        <w:t xml:space="preserve">Firstly, remove the </w:t>
-      </w:r>
-      <w:proofErr w:type="spellStart"/>
-      <w:r>
-        <w:rPr>
-          <w:rFonts w:ascii="inherit" w:eastAsia="Times New Roman" w:hAnsi="inherit" w:cs="Arial"/>
-          <w:color w:val="242729"/>
-          <w:sz w:val="23"/>
-          <w:szCs w:val="23"/>
-        </w:rPr>
-        <w:t>directory</w:t>
+        <w:t>Firstly, remove the directory</w:t>
       </w:r>
       <w:r>
         <w:rPr>
@@ -166,81 +99,8 @@
           <w:bdr w:val="none" w:sz="0" w:space="0" w:color="auto" w:frame="1"/>
           <w:shd w:val="clear" w:color="auto" w:fill="EFF0F1"/>
         </w:rPr>
-        <w:t>sudo</w:t>
-      </w:r>
-      <w:proofErr w:type="spellEnd"/>
-      <w:r>
-        <w:rPr>
-          <w:rFonts w:ascii="Consolas" w:eastAsia="Times New Roman" w:hAnsi="Consolas" w:cs="Consolas"/>
-          <w:color w:val="242729"/>
-          <w:sz w:val="20"/>
-          <w:szCs w:val="20"/>
-          <w:bdr w:val="none" w:sz="0" w:space="0" w:color="auto" w:frame="1"/>
-          <w:shd w:val="clear" w:color="auto" w:fill="EFF0F1"/>
-        </w:rPr>
-        <w:t xml:space="preserve"> </w:t>
-      </w:r>
-      <w:proofErr w:type="spellStart"/>
-      <w:r>
-        <w:rPr>
-          <w:rFonts w:ascii="Consolas" w:eastAsia="Times New Roman" w:hAnsi="Consolas" w:cs="Consolas"/>
-          <w:color w:val="242729"/>
-          <w:sz w:val="20"/>
-          <w:szCs w:val="20"/>
-          <w:bdr w:val="none" w:sz="0" w:space="0" w:color="auto" w:frame="1"/>
-          <w:shd w:val="clear" w:color="auto" w:fill="EFF0F1"/>
-        </w:rPr>
-        <w:t>rm</w:t>
-      </w:r>
-      <w:proofErr w:type="spellEnd"/>
-      <w:r>
-        <w:rPr>
-          <w:rFonts w:ascii="Consolas" w:eastAsia="Times New Roman" w:hAnsi="Consolas" w:cs="Consolas"/>
-          <w:color w:val="242729"/>
-          <w:sz w:val="20"/>
-          <w:szCs w:val="20"/>
-          <w:bdr w:val="none" w:sz="0" w:space="0" w:color="auto" w:frame="1"/>
-          <w:shd w:val="clear" w:color="auto" w:fill="EFF0F1"/>
-        </w:rPr>
-        <w:t xml:space="preserve"> -</w:t>
-      </w:r>
-      <w:proofErr w:type="spellStart"/>
-      <w:r>
-        <w:rPr>
-          <w:rFonts w:ascii="Consolas" w:eastAsia="Times New Roman" w:hAnsi="Consolas" w:cs="Consolas"/>
-          <w:color w:val="242729"/>
-          <w:sz w:val="20"/>
-          <w:szCs w:val="20"/>
-          <w:bdr w:val="none" w:sz="0" w:space="0" w:color="auto" w:frame="1"/>
-          <w:shd w:val="clear" w:color="auto" w:fill="EFF0F1"/>
-        </w:rPr>
-        <w:t>rf</w:t>
-      </w:r>
-      <w:proofErr w:type="spellEnd"/>
-      <w:r>
-        <w:rPr>
-          <w:rFonts w:ascii="Consolas" w:eastAsia="Times New Roman" w:hAnsi="Consolas" w:cs="Consolas"/>
-          <w:color w:val="242729"/>
-          <w:sz w:val="20"/>
-          <w:szCs w:val="20"/>
-          <w:bdr w:val="none" w:sz="0" w:space="0" w:color="auto" w:frame="1"/>
-          <w:shd w:val="clear" w:color="auto" w:fill="EFF0F1"/>
-        </w:rPr>
-        <w:t xml:space="preserve"> ~/.</w:t>
-      </w:r>
-      <w:proofErr w:type="spellStart"/>
-      <w:r>
-        <w:rPr>
-          <w:rFonts w:ascii="Consolas" w:eastAsia="Times New Roman" w:hAnsi="Consolas" w:cs="Consolas"/>
-          <w:color w:val="242729"/>
-          <w:sz w:val="20"/>
-          <w:szCs w:val="20"/>
-          <w:bdr w:val="none" w:sz="0" w:space="0" w:color="auto" w:frame="1"/>
-          <w:shd w:val="clear" w:color="auto" w:fill="EFF0F1"/>
-        </w:rPr>
-        <w:t>ssh</w:t>
-      </w:r>
-      <w:proofErr w:type="spellEnd"/>
+        <w:t>sudo rm -rf ~/.ssh</w:t>
+      </w:r>
     </w:p>
     <w:p>
       <w:pPr>
@@ -264,27 +124,7 @@
           <w:sz w:val="23"/>
           <w:szCs w:val="23"/>
         </w:rPr>
-        <w:t>Use to re-generate /.</w:t>
-      </w:r>
-      <w:proofErr w:type="spellStart"/>
-      <w:r>
-        <w:rPr>
-          <w:rFonts w:ascii="inherit" w:eastAsia="Times New Roman" w:hAnsi="inherit" w:cs="Arial"/>
-          <w:color w:val="242729"/>
-          <w:sz w:val="23"/>
-          <w:szCs w:val="23"/>
-        </w:rPr>
-        <w:t>ssh</w:t>
-      </w:r>
-      <w:proofErr w:type="spellEnd"/>
-      <w:r>
-        <w:rPr>
-          <w:rFonts w:ascii="inherit" w:eastAsia="Times New Roman" w:hAnsi="inherit" w:cs="Arial"/>
-          <w:color w:val="242729"/>
-          <w:sz w:val="23"/>
-          <w:szCs w:val="23"/>
-        </w:rPr>
-        <w:t xml:space="preserve"> directory with default setting:</w:t>
+        <w:t>Use to re-generate /.ssh directory with default setting:</w:t>
       </w:r>
     </w:p>
     <w:p>
@@ -333,69 +173,8 @@
           <w:bdr w:val="none" w:sz="0" w:space="0" w:color="auto" w:frame="1"/>
           <w:shd w:val="clear" w:color="auto" w:fill="EFF0F1"/>
         </w:rPr>
-        <w:t>[</w:t>
-      </w:r>
-      <w:proofErr w:type="spellStart"/>
-      <w:r>
-        <w:rPr>
-          <w:rFonts w:ascii="Consolas" w:eastAsia="Times New Roman" w:hAnsi="Consolas" w:cs="Consolas"/>
-          <w:color w:val="242729"/>
-          <w:sz w:val="20"/>
-          <w:szCs w:val="20"/>
-          <w:bdr w:val="none" w:sz="0" w:space="0" w:color="auto" w:frame="1"/>
-          <w:shd w:val="clear" w:color="auto" w:fill="EFF0F1"/>
-        </w:rPr>
-        <w:t>hduser@localhost</w:t>
-      </w:r>
-      <w:proofErr w:type="spellEnd"/>
-      <w:r>
-        <w:rPr>
-          <w:rFonts w:ascii="Consolas" w:eastAsia="Times New Roman" w:hAnsi="Consolas" w:cs="Consolas"/>
-          <w:color w:val="242729"/>
-          <w:sz w:val="20"/>
-          <w:szCs w:val="20"/>
-          <w:bdr w:val="none" w:sz="0" w:space="0" w:color="auto" w:frame="1"/>
-          <w:shd w:val="clear" w:color="auto" w:fill="EFF0F1"/>
-        </w:rPr>
-        <w:t xml:space="preserve"> </w:t>
-      </w:r>
-      <w:proofErr w:type="gramStart"/>
-      <w:r>
-        <w:rPr>
-          <w:rFonts w:ascii="Consolas" w:eastAsia="Times New Roman" w:hAnsi="Consolas" w:cs="Consolas"/>
-          <w:color w:val="242729"/>
-          <w:sz w:val="20"/>
-          <w:szCs w:val="20"/>
-          <w:bdr w:val="none" w:sz="0" w:space="0" w:color="auto" w:frame="1"/>
-          <w:shd w:val="clear" w:color="auto" w:fill="EFF0F1"/>
-        </w:rPr>
-        <w:t>~]$</w:t>
-      </w:r>
-      <w:proofErr w:type="gramEnd"/>
-      <w:r>
-        <w:rPr>
-          <w:rFonts w:ascii="Consolas" w:eastAsia="Times New Roman" w:hAnsi="Consolas" w:cs="Consolas"/>
-          <w:color w:val="242729"/>
-          <w:sz w:val="20"/>
-          <w:szCs w:val="20"/>
-          <w:bdr w:val="none" w:sz="0" w:space="0" w:color="auto" w:frame="1"/>
-          <w:shd w:val="clear" w:color="auto" w:fill="EFF0F1"/>
-        </w:rPr>
-        <w:t xml:space="preserve"> </w:t>
-      </w:r>
-      <w:proofErr w:type="spellStart"/>
-      <w:r>
-        <w:rPr>
-          <w:rFonts w:ascii="Consolas" w:eastAsia="Times New Roman" w:hAnsi="Consolas" w:cs="Consolas"/>
-          <w:color w:val="242729"/>
-          <w:sz w:val="20"/>
-          <w:szCs w:val="20"/>
-          <w:bdr w:val="none" w:sz="0" w:space="0" w:color="auto" w:frame="1"/>
-          <w:shd w:val="clear" w:color="auto" w:fill="EFF0F1"/>
-        </w:rPr>
-        <w:t>ssh-keygen</w:t>
-      </w:r>
-      <w:proofErr w:type="spellEnd"/>
+        <w:t>[hduser@localhost ~]$ ssh-keygen</w:t>
+      </w:r>
     </w:p>
     <w:p>
       <w:pPr>
@@ -419,27 +198,7 @@
           <w:sz w:val="23"/>
           <w:szCs w:val="23"/>
         </w:rPr>
-        <w:t xml:space="preserve">Here we do copy and paste the content of id_rsa.pub into </w:t>
-      </w:r>
-      <w:proofErr w:type="spellStart"/>
-      <w:r>
-        <w:rPr>
-          <w:rFonts w:ascii="inherit" w:eastAsia="Times New Roman" w:hAnsi="inherit" w:cs="Arial"/>
-          <w:color w:val="242729"/>
-          <w:sz w:val="23"/>
-          <w:szCs w:val="23"/>
-        </w:rPr>
-        <w:t>authorised_keys</w:t>
-      </w:r>
-      <w:proofErr w:type="spellEnd"/>
-      <w:r>
-        <w:rPr>
-          <w:rFonts w:ascii="inherit" w:eastAsia="Times New Roman" w:hAnsi="inherit" w:cs="Arial"/>
-          <w:color w:val="242729"/>
-          <w:sz w:val="23"/>
-          <w:szCs w:val="23"/>
-        </w:rPr>
-        <w:t xml:space="preserve"> file created by using above command)</w:t>
+        <w:t>Here we do copy and paste the content of id_rsa.pub into authorised_keys file created by using above command)</w:t>
       </w:r>
     </w:p>
     <w:p>
@@ -488,141 +247,8 @@
           <w:bdr w:val="none" w:sz="0" w:space="0" w:color="auto" w:frame="1"/>
           <w:shd w:val="clear" w:color="auto" w:fill="EFF0F1"/>
         </w:rPr>
-        <w:t>[</w:t>
-      </w:r>
-      <w:proofErr w:type="spellStart"/>
-      <w:r>
-        <w:rPr>
-          <w:rFonts w:ascii="Consolas" w:eastAsia="Times New Roman" w:hAnsi="Consolas" w:cs="Consolas"/>
-          <w:color w:val="242729"/>
-          <w:sz w:val="20"/>
-          <w:szCs w:val="20"/>
-          <w:bdr w:val="none" w:sz="0" w:space="0" w:color="auto" w:frame="1"/>
-          <w:shd w:val="clear" w:color="auto" w:fill="EFF0F1"/>
-        </w:rPr>
-        <w:t>hduser@localhost</w:t>
-      </w:r>
-      <w:proofErr w:type="spellEnd"/>
-      <w:r>
-        <w:rPr>
-          <w:rFonts w:ascii="Consolas" w:eastAsia="Times New Roman" w:hAnsi="Consolas" w:cs="Consolas"/>
-          <w:color w:val="242729"/>
-          <w:sz w:val="20"/>
-          <w:szCs w:val="20"/>
-          <w:bdr w:val="none" w:sz="0" w:space="0" w:color="auto" w:frame="1"/>
-          <w:shd w:val="clear" w:color="auto" w:fill="EFF0F1"/>
-        </w:rPr>
-        <w:t xml:space="preserve"> </w:t>
-      </w:r>
-      <w:proofErr w:type="gramStart"/>
-      <w:r>
-        <w:rPr>
-          <w:rFonts w:ascii="Consolas" w:eastAsia="Times New Roman" w:hAnsi="Consolas" w:cs="Consolas"/>
-          <w:color w:val="242729"/>
-          <w:sz w:val="20"/>
-          <w:szCs w:val="20"/>
-          <w:bdr w:val="none" w:sz="0" w:space="0" w:color="auto" w:frame="1"/>
-          <w:shd w:val="clear" w:color="auto" w:fill="EFF0F1"/>
-        </w:rPr>
-        <w:t>~]$</w:t>
-      </w:r>
-      <w:proofErr w:type="gramEnd"/>
-      <w:r>
-        <w:rPr>
-          <w:rFonts w:ascii="Consolas" w:eastAsia="Times New Roman" w:hAnsi="Consolas" w:cs="Consolas"/>
-          <w:color w:val="242729"/>
-          <w:sz w:val="20"/>
-          <w:szCs w:val="20"/>
-          <w:bdr w:val="none" w:sz="0" w:space="0" w:color="auto" w:frame="1"/>
-          <w:shd w:val="clear" w:color="auto" w:fill="EFF0F1"/>
-        </w:rPr>
-        <w:t xml:space="preserve"> </w:t>
-      </w:r>
-      <w:proofErr w:type="spellStart"/>
-      <w:r>
-        <w:rPr>
-          <w:rFonts w:ascii="Consolas" w:eastAsia="Times New Roman" w:hAnsi="Consolas" w:cs="Consolas"/>
-          <w:color w:val="242729"/>
-          <w:sz w:val="20"/>
-          <w:szCs w:val="20"/>
-          <w:bdr w:val="none" w:sz="0" w:space="0" w:color="auto" w:frame="1"/>
-          <w:shd w:val="clear" w:color="auto" w:fill="EFF0F1"/>
-        </w:rPr>
-        <w:t>sudo</w:t>
-      </w:r>
-      <w:proofErr w:type="spellEnd"/>
-      <w:r>
-        <w:rPr>
-          <w:rFonts w:ascii="Consolas" w:eastAsia="Times New Roman" w:hAnsi="Consolas" w:cs="Consolas"/>
-          <w:color w:val="242729"/>
-          <w:sz w:val="20"/>
-          <w:szCs w:val="20"/>
-          <w:bdr w:val="none" w:sz="0" w:space="0" w:color="auto" w:frame="1"/>
-          <w:shd w:val="clear" w:color="auto" w:fill="EFF0F1"/>
-        </w:rPr>
-        <w:t xml:space="preserve"> cat ~/.</w:t>
-      </w:r>
-      <w:proofErr w:type="spellStart"/>
-      <w:r>
-        <w:rPr>
-          <w:rFonts w:ascii="Consolas" w:eastAsia="Times New Roman" w:hAnsi="Consolas" w:cs="Consolas"/>
-          <w:color w:val="242729"/>
-          <w:sz w:val="20"/>
-          <w:szCs w:val="20"/>
-          <w:bdr w:val="none" w:sz="0" w:space="0" w:color="auto" w:frame="1"/>
-          <w:shd w:val="clear" w:color="auto" w:fill="EFF0F1"/>
-        </w:rPr>
-        <w:t>ssh</w:t>
-      </w:r>
-      <w:proofErr w:type="spellEnd"/>
-      <w:r>
-        <w:rPr>
-          <w:rFonts w:ascii="Consolas" w:eastAsia="Times New Roman" w:hAnsi="Consolas" w:cs="Consolas"/>
-          <w:color w:val="242729"/>
-          <w:sz w:val="20"/>
-          <w:szCs w:val="20"/>
-          <w:bdr w:val="none" w:sz="0" w:space="0" w:color="auto" w:frame="1"/>
-          <w:shd w:val="clear" w:color="auto" w:fill="EFF0F1"/>
-        </w:rPr>
-        <w:t>/id_rsa.pub &gt;&gt; ~/.</w:t>
-      </w:r>
-      <w:proofErr w:type="spellStart"/>
-      <w:r>
-        <w:rPr>
-          <w:rFonts w:ascii="Consolas" w:eastAsia="Times New Roman" w:hAnsi="Consolas" w:cs="Consolas"/>
-          <w:color w:val="242729"/>
-          <w:sz w:val="20"/>
-          <w:szCs w:val="20"/>
-          <w:bdr w:val="none" w:sz="0" w:space="0" w:color="auto" w:frame="1"/>
-          <w:shd w:val="clear" w:color="auto" w:fill="EFF0F1"/>
-        </w:rPr>
-        <w:t>ssh</w:t>
-      </w:r>
-      <w:proofErr w:type="spellEnd"/>
-      <w:r>
-        <w:rPr>
-          <w:rFonts w:ascii="Consolas" w:eastAsia="Times New Roman" w:hAnsi="Consolas" w:cs="Consolas"/>
-          <w:color w:val="242729"/>
-          <w:sz w:val="20"/>
-          <w:szCs w:val="20"/>
-          <w:bdr w:val="none" w:sz="0" w:space="0" w:color="auto" w:frame="1"/>
-          <w:shd w:val="clear" w:color="auto" w:fill="EFF0F1"/>
-        </w:rPr>
-        <w:t>/</w:t>
-      </w:r>
-      <w:proofErr w:type="spellStart"/>
-      <w:r>
-        <w:rPr>
-          <w:rFonts w:ascii="Consolas" w:eastAsia="Times New Roman" w:hAnsi="Consolas" w:cs="Consolas"/>
-          <w:color w:val="242729"/>
-          <w:sz w:val="20"/>
-          <w:szCs w:val="20"/>
-          <w:bdr w:val="none" w:sz="0" w:space="0" w:color="auto" w:frame="1"/>
-          <w:shd w:val="clear" w:color="auto" w:fill="EFF0F1"/>
-        </w:rPr>
-        <w:t>authorized_keys</w:t>
-      </w:r>
-      <w:proofErr w:type="spellEnd"/>
+        <w:t>[hduser@localhost ~]$ sudo cat ~/.ssh/id_rsa.pub &gt;&gt; ~/.ssh/authorized_keys</w:t>
+      </w:r>
     </w:p>
     <w:p>
       <w:pPr>
@@ -646,49 +272,8 @@
           <w:sz w:val="23"/>
           <w:szCs w:val="23"/>
         </w:rPr>
-        <w:t>[</w:t>
-      </w:r>
-      <w:proofErr w:type="spellStart"/>
-      <w:r>
-        <w:rPr>
-          <w:rFonts w:ascii="inherit" w:eastAsia="Times New Roman" w:hAnsi="inherit" w:cs="Arial"/>
-          <w:color w:val="242729"/>
-          <w:sz w:val="23"/>
-          <w:szCs w:val="23"/>
-        </w:rPr>
-        <w:t>hduser@localhost</w:t>
-      </w:r>
-      <w:proofErr w:type="spellEnd"/>
-      <w:r>
-        <w:rPr>
-          <w:rFonts w:ascii="inherit" w:eastAsia="Times New Roman" w:hAnsi="inherit" w:cs="Arial"/>
-          <w:color w:val="242729"/>
-          <w:sz w:val="23"/>
-          <w:szCs w:val="23"/>
-        </w:rPr>
-        <w:t xml:space="preserve"> </w:t>
-      </w:r>
-      <w:proofErr w:type="gramStart"/>
-      <w:r>
-        <w:rPr>
-          <w:rFonts w:ascii="inherit" w:eastAsia="Times New Roman" w:hAnsi="inherit" w:cs="Arial"/>
-          <w:color w:val="242729"/>
-          <w:sz w:val="23"/>
-          <w:szCs w:val="23"/>
-        </w:rPr>
-        <w:t>~]$</w:t>
-      </w:r>
-      <w:proofErr w:type="gramEnd"/>
-      <w:r>
-        <w:rPr>
-          <w:rFonts w:ascii="inherit" w:eastAsia="Times New Roman" w:hAnsi="inherit" w:cs="Arial"/>
-          <w:color w:val="242729"/>
-          <w:sz w:val="23"/>
-          <w:szCs w:val="23"/>
-        </w:rPr>
-        <w:t> </w:t>
-      </w:r>
-      <w:proofErr w:type="spellStart"/>
+        <w:t>[hduser@localhost ~]$ </w:t>
+      </w:r>
       <w:r>
         <w:rPr>
           <w:rFonts w:ascii="Consolas" w:eastAsia="Times New Roman" w:hAnsi="Consolas" w:cs="Consolas"/>
@@ -698,57 +283,8 @@
           <w:bdr w:val="none" w:sz="0" w:space="0" w:color="auto" w:frame="1"/>
           <w:shd w:val="clear" w:color="auto" w:fill="EFF0F1"/>
         </w:rPr>
-        <w:t>chmod</w:t>
-      </w:r>
-      <w:proofErr w:type="spellEnd"/>
-      <w:r>
-        <w:rPr>
-          <w:rFonts w:ascii="Consolas" w:eastAsia="Times New Roman" w:hAnsi="Consolas" w:cs="Consolas"/>
-          <w:color w:val="242729"/>
-          <w:sz w:val="20"/>
-          <w:szCs w:val="20"/>
-          <w:bdr w:val="none" w:sz="0" w:space="0" w:color="auto" w:frame="1"/>
-          <w:shd w:val="clear" w:color="auto" w:fill="EFF0F1"/>
-        </w:rPr>
-        <w:t xml:space="preserve"> -R 750 ~/.</w:t>
-      </w:r>
-      <w:proofErr w:type="spellStart"/>
-      <w:r>
-        <w:rPr>
-          <w:rFonts w:ascii="Consolas" w:eastAsia="Times New Roman" w:hAnsi="Consolas" w:cs="Consolas"/>
-          <w:color w:val="242729"/>
-          <w:sz w:val="20"/>
-          <w:szCs w:val="20"/>
-          <w:bdr w:val="none" w:sz="0" w:space="0" w:color="auto" w:frame="1"/>
-          <w:shd w:val="clear" w:color="auto" w:fill="EFF0F1"/>
-        </w:rPr>
-        <w:t>ssh</w:t>
-      </w:r>
-      <w:proofErr w:type="spellEnd"/>
-      <w:r>
-        <w:rPr>
-          <w:rFonts w:ascii="Consolas" w:eastAsia="Times New Roman" w:hAnsi="Consolas" w:cs="Consolas"/>
-          <w:color w:val="242729"/>
-          <w:sz w:val="20"/>
-          <w:szCs w:val="20"/>
-          <w:bdr w:val="none" w:sz="0" w:space="0" w:color="auto" w:frame="1"/>
-          <w:shd w:val="clear" w:color="auto" w:fill="EFF0F1"/>
-        </w:rPr>
-        <w:t>/</w:t>
-      </w:r>
-      <w:proofErr w:type="spellStart"/>
-      <w:r>
-        <w:rPr>
-          <w:rFonts w:ascii="Consolas" w:eastAsia="Times New Roman" w:hAnsi="Consolas" w:cs="Consolas"/>
-          <w:color w:val="242729"/>
-          <w:sz w:val="20"/>
-          <w:szCs w:val="20"/>
-          <w:bdr w:val="none" w:sz="0" w:space="0" w:color="auto" w:frame="1"/>
-          <w:shd w:val="clear" w:color="auto" w:fill="EFF0F1"/>
-        </w:rPr>
-        <w:t>authorized_keys</w:t>
-      </w:r>
-      <w:proofErr w:type="spellEnd"/>
+        <w:t>chmod -R 750 ~/.ssh/authorized_keys</w:t>
+      </w:r>
     </w:p>
     <w:p>
       <w:pPr>
@@ -772,49 +308,8 @@
           <w:sz w:val="23"/>
           <w:szCs w:val="23"/>
         </w:rPr>
-        <w:t>[</w:t>
-      </w:r>
-      <w:proofErr w:type="spellStart"/>
-      <w:r>
-        <w:rPr>
-          <w:rFonts w:ascii="inherit" w:eastAsia="Times New Roman" w:hAnsi="inherit" w:cs="Arial"/>
-          <w:color w:val="242729"/>
-          <w:sz w:val="23"/>
-          <w:szCs w:val="23"/>
-        </w:rPr>
-        <w:t>hduser@localhost</w:t>
-      </w:r>
-      <w:proofErr w:type="spellEnd"/>
-      <w:r>
-        <w:rPr>
-          <w:rFonts w:ascii="inherit" w:eastAsia="Times New Roman" w:hAnsi="inherit" w:cs="Arial"/>
-          <w:color w:val="242729"/>
-          <w:sz w:val="23"/>
-          <w:szCs w:val="23"/>
-        </w:rPr>
-        <w:t xml:space="preserve"> </w:t>
-      </w:r>
-      <w:proofErr w:type="gramStart"/>
-      <w:r>
-        <w:rPr>
-          <w:rFonts w:ascii="inherit" w:eastAsia="Times New Roman" w:hAnsi="inherit" w:cs="Arial"/>
-          <w:color w:val="242729"/>
-          <w:sz w:val="23"/>
-          <w:szCs w:val="23"/>
-        </w:rPr>
-        <w:t>~]$</w:t>
-      </w:r>
-      <w:proofErr w:type="gramEnd"/>
-      <w:r>
-        <w:rPr>
-          <w:rFonts w:ascii="inherit" w:eastAsia="Times New Roman" w:hAnsi="inherit" w:cs="Arial"/>
-          <w:color w:val="242729"/>
-          <w:sz w:val="23"/>
-          <w:szCs w:val="23"/>
-        </w:rPr>
-        <w:t> </w:t>
-      </w:r>
-      <w:proofErr w:type="spellStart"/>
+        <w:t>[hduser@localhost ~]$ </w:t>
+      </w:r>
       <w:r>
         <w:rPr>
           <w:rFonts w:ascii="Consolas" w:eastAsia="Times New Roman" w:hAnsi="Consolas" w:cs="Consolas"/>
@@ -824,19 +319,7 @@
           <w:bdr w:val="none" w:sz="0" w:space="0" w:color="auto" w:frame="1"/>
           <w:shd w:val="clear" w:color="auto" w:fill="EFF0F1"/>
         </w:rPr>
-        <w:t>ssh</w:t>
-      </w:r>
-      <w:proofErr w:type="spellEnd"/>
-      <w:r>
-        <w:rPr>
-          <w:rFonts w:ascii="Consolas" w:eastAsia="Times New Roman" w:hAnsi="Consolas" w:cs="Consolas"/>
-          <w:color w:val="242729"/>
-          <w:sz w:val="20"/>
-          <w:szCs w:val="20"/>
-          <w:bdr w:val="none" w:sz="0" w:space="0" w:color="auto" w:frame="1"/>
-          <w:shd w:val="clear" w:color="auto" w:fill="EFF0F1"/>
-        </w:rPr>
-        <w:t xml:space="preserve"> localhost</w:t>
+        <w:t>ssh localhost</w:t>
       </w:r>
     </w:p>
     <w:p>
@@ -859,27 +342,7 @@
           <w:sz w:val="23"/>
           <w:szCs w:val="23"/>
         </w:rPr>
-        <w:t xml:space="preserve">The authenticity of host 'localhost (127.0.0.1)' can't be established. RSA key fingerprint is </w:t>
-      </w:r>
-      <w:proofErr w:type="gramStart"/>
-      <w:r>
-        <w:rPr>
-          <w:rFonts w:ascii="inherit" w:eastAsia="Times New Roman" w:hAnsi="inherit" w:cs="Arial"/>
-          <w:color w:val="242729"/>
-          <w:sz w:val="23"/>
-          <w:szCs w:val="23"/>
-        </w:rPr>
-        <w:t>04:e</w:t>
-      </w:r>
-      <w:proofErr w:type="gramEnd"/>
-      <w:r>
-        <w:rPr>
-          <w:rFonts w:ascii="inherit" w:eastAsia="Times New Roman" w:hAnsi="inherit" w:cs="Arial"/>
-          <w:color w:val="242729"/>
-          <w:sz w:val="23"/>
-          <w:szCs w:val="23"/>
-        </w:rPr>
-        <w:t>8:80:64:dc:71:b5:2f:c0:d9:28:86:1f:61:60:8a. Are you sure you want to continue connecting (yes/no)? yes </w:t>
+        <w:t>The authenticity of host 'localhost (127.0.0.1)' can't be established. RSA key fingerprint is 04:e8:80:64:dc:71:b5:2f:c0:d9:28:86:1f:61:60:8a. Are you sure you want to continue connecting (yes/no)? yes </w:t>
       </w:r>
     </w:p>
     <w:p>
@@ -901,29 +364,7 @@
           <w:sz w:val="23"/>
           <w:szCs w:val="23"/>
         </w:rPr>
-        <w:t xml:space="preserve">Warning: Permanently added 'localhost' (RSA) to the list of known hosts. Last login: Mon Jan 4 14:31:05 2016 from </w:t>
-      </w:r>
-      <w:proofErr w:type="spellStart"/>
-      <w:proofErr w:type="gramStart"/>
-      <w:r>
-        <w:rPr>
-          <w:rFonts w:ascii="inherit" w:eastAsia="Times New Roman" w:hAnsi="inherit" w:cs="Arial"/>
-          <w:color w:val="242729"/>
-          <w:sz w:val="23"/>
-          <w:szCs w:val="23"/>
-        </w:rPr>
-        <w:t>localhost.localdomain</w:t>
-      </w:r>
-      <w:proofErr w:type="spellEnd"/>
-      <w:proofErr w:type="gramEnd"/>
-      <w:r>
-        <w:rPr>
-          <w:rFonts w:ascii="inherit" w:eastAsia="Times New Roman" w:hAnsi="inherit" w:cs="Arial"/>
-          <w:color w:val="242729"/>
-          <w:sz w:val="23"/>
-          <w:szCs w:val="23"/>
-        </w:rPr>
-        <w:t> </w:t>
+        <w:t>Warning: Permanently added 'localhost' (RSA) to the list of known hosts. Last login: Mon Jan 4 14:31:05 2016 from localhost.localdomain </w:t>
       </w:r>
     </w:p>
     <w:p>
@@ -996,6 +437,66 @@
     </w:p>
     <w:p/>
     <w:p>
+      <w:pPr>
+        <w:rPr>
+          <w:rFonts w:ascii="Arial" w:eastAsia="Times New Roman" w:hAnsi="Arial" w:cs="Arial"/>
+          <w:color w:val="686868"/>
+          <w:shd w:val="clear" w:color="auto" w:fill="FFFFFF"/>
+        </w:rPr>
+      </w:pPr>
+      <w:r>
+        <w:rPr>
+          <w:rFonts w:ascii="Arial" w:eastAsia="Times New Roman" w:hAnsi="Arial" w:cs="Arial"/>
+          <w:color w:val="686868"/>
+          <w:shd w:val="clear" w:color="auto" w:fill="FFFFFF"/>
+        </w:rPr>
+        <w:t>In order to format HDFS and start from the scratch, we make use of this command. This should only be done once during initial setup. Otherwise all your data would be formatted.</w:t>
+      </w:r>
+    </w:p>
+    <w:p>
+      <w:pPr>
+        <w:rPr>
+          <w:rFonts w:ascii="Arial" w:eastAsia="Times New Roman" w:hAnsi="Arial" w:cs="Arial"/>
+          <w:color w:val="686868"/>
+          <w:shd w:val="clear" w:color="auto" w:fill="FFFFFF"/>
+        </w:rPr>
+      </w:pPr>
+    </w:p>
+    <w:p>
+      <w:pPr>
+        <w:rPr>
+          <w:rFonts w:ascii="Times New Roman" w:eastAsia="Times New Roman" w:hAnsi="Times New Roman" w:cs="Times New Roman"/>
+        </w:rPr>
+      </w:pPr>
+      <w:r>
+        <w:rPr>
+          <w:rFonts w:ascii="Arial" w:eastAsia="Times New Roman" w:hAnsi="Arial" w:cs="Arial"/>
+          <w:color w:val="686868"/>
+          <w:shd w:val="clear" w:color="auto" w:fill="FFFFFF"/>
+        </w:rPr>
+        <w:t>bin/hdfs namenode -format (for version &gt; 0.21)</w:t>
+      </w:r>
+    </w:p>
+    <w:p/>
+    <w:p/>
+    <w:p>
+      <w:r>
+        <w:t>Important – The nodes keep on running until we close or shutdown. I ran the start-dfs on Saturday, closed terminal and logged back on Tuesday to observe that the processes were still active and  Hadoop localhost shows the process was started on saturday.</w:t>
+      </w:r>
+    </w:p>
+    <w:p/>
+    <w:p>
+      <w:r>
+        <w:t>3) Work on creating multiple nodes in pseudo-distributed mode.</w:t>
+      </w:r>
+    </w:p>
+    <w:p>
+      <w:r>
+        <w:t xml:space="preserve">- Next action item is to create multiple nodes using </w:t>
+      </w:r>
+      <w:r>
+        <w:t>a shell script.</w:t>
+      </w:r>
       <w:bookmarkStart w:id="0" w:name="_GoBack"/>
       <w:bookmarkEnd w:id="0"/>
     </w:p>
@@ -1649,6 +1150,18 @@
     <w:basedOn w:val="DefaultParagraphFont"/>
     <w:rsid w:val="00B32748"/>
   </w:style>
+  <w:style w:type="character" w:styleId="FollowedHyperlink">
+    <w:name w:val="FollowedHyperlink"/>
+    <w:basedOn w:val="DefaultParagraphFont"/>
+    <w:uiPriority w:val="99"/>
+    <w:semiHidden/>
+    <w:unhideWhenUsed/>
+    <w:rsid w:val="005E7583"/>
+    <w:rPr>
+      <w:color w:val="954F72" w:themeColor="followedHyperlink"/>
+      <w:u w:val="single"/>
+    </w:rPr>
+  </w:style>
 </w:styles>
 </file>
 

</xml_diff>

<commit_message>
Multicluster and single node Storm setup.
</commit_message>
<xml_diff>
--- a/Hadoop_Yarn_config.docx
+++ b/Hadoop_Yarn_config.docx
@@ -556,10 +556,17 @@
           <w:sz w:val="22"/>
           <w:szCs w:val="22"/>
         </w:rPr>
-        <w:t>Installinhg Hadoop in a multi-cluster Environment.</w:t>
-      </w:r>
-      <w:bookmarkStart w:id="0" w:name="_GoBack"/>
-      <w:bookmarkEnd w:id="0"/>
+        <w:t>Installin</w:t>
+      </w:r>
+      <w:r>
+        <w:rPr>
+          <w:rFonts w:ascii="Menlo" w:hAnsi="Menlo" w:cs="Menlo"/>
+          <w:color w:val="000000"/>
+          <w:sz w:val="22"/>
+          <w:szCs w:val="22"/>
+        </w:rPr>
+        <w:t>g Hadoop in a multi-cluster Environment.</w:t>
+      </w:r>
     </w:p>
     <w:p>
       <w:pPr>
@@ -583,6 +590,28 @@
     </w:p>
     <w:p/>
     <w:p/>
+    <w:p/>
+    <w:p/>
+    <w:p>
+      <w:r>
+        <w:t>Setting-up Apache Storm on a multi-cluster environment:-</w:t>
+      </w:r>
+    </w:p>
+    <w:p/>
+    <w:p>
+      <w:hyperlink r:id="rId10" w:history="1">
+        <w:r>
+          <w:rPr>
+            <w:rStyle w:val="Hyperlink"/>
+          </w:rPr>
+          <w:t>https://medium.com/real-time-streaming/setting-up-a-single-node-apache-storm-cluster-3dda02add2e9</w:t>
+        </w:r>
+      </w:hyperlink>
+    </w:p>
+    <w:p>
+      <w:bookmarkStart w:id="0" w:name="_GoBack"/>
+      <w:bookmarkEnd w:id="0"/>
+    </w:p>
     <w:sectPr>
       <w:pgSz w:w="12240" w:h="15840"/>
       <w:pgMar w:top="1440" w:right="1440" w:bottom="1440" w:left="1440" w:header="720" w:footer="720" w:gutter="0"/>

</xml_diff>